<commit_message>
Agregada la parte del escrito
Agregue las fotos y describciòn de los procedures y triggers de Bicicletas.
</commit_message>
<xml_diff>
--- a/Definición de Procedimientos y Funciones.docx
+++ b/Definición de Procedimientos y Funciones.docx
@@ -1,6 +1,6 @@
 
 <file path=word/document.xml><?xml version="1.0" encoding="utf-8"?>
-<w:document xmlns:wpc="http://schemas.microsoft.com/office/word/2010/wordprocessingCanvas" xmlns:cx="http://schemas.microsoft.com/office/drawing/2014/chartex" xmlns:cx1="http://schemas.microsoft.com/office/drawing/2015/9/8/chartex" xmlns:cx2="http://schemas.microsoft.com/office/drawing/2015/10/21/chartex" xmlns:cx3="http://schemas.microsoft.com/office/drawing/2016/5/9/chartex" xmlns:cx4="http://schemas.microsoft.com/office/drawing/2016/5/10/chartex" xmlns:cx5="http://schemas.microsoft.com/office/drawing/2016/5/11/chartex" xmlns:cx6="http://schemas.microsoft.com/office/drawing/2016/5/12/chartex" xmlns:cx7="http://schemas.microsoft.com/office/drawing/2016/5/13/chartex" xmlns:cx8="http://schemas.microsoft.com/office/drawing/2016/5/14/chartex" xmlns:mc="http://schemas.openxmlformats.org/markup-compatibility/2006" xmlns:aink="http://schemas.microsoft.com/office/drawing/2016/ink" xmlns:am3d="http://schemas.microsoft.com/office/drawing/2017/model3d" xmlns:o="urn:schemas-microsoft-com:office:office" xmlns:oel="http://schemas.microsoft.com/office/2019/extlst" xmlns:r="http://schemas.openxmlformats.org/officeDocument/2006/relationships" xmlns:m="http://schemas.openxmlformats.org/officeDocument/2006/math" xmlns:v="urn:schemas-microsoft-com:vml" xmlns:wp14="http://schemas.microsoft.com/office/word/2010/wordprocessingDrawing" xmlns:wp="http://schemas.openxmlformats.org/drawingml/2006/wordprocessingDrawing" xmlns:w10="urn:schemas-microsoft-com:office:word" xmlns:w="http://schemas.openxmlformats.org/wordprocessingml/2006/main" xmlns:w14="http://schemas.microsoft.com/office/word/2010/wordml" xmlns:w15="http://schemas.microsoft.com/office/word/2012/wordml" xmlns:w16cex="http://schemas.microsoft.com/office/word/2018/wordml/cex" xmlns:w16cid="http://schemas.microsoft.com/office/word/2016/wordml/cid" xmlns:w16="http://schemas.microsoft.com/office/word/2018/wordml" xmlns:w16sdtdh="http://schemas.microsoft.com/office/word/2020/wordml/sdtdatahash" xmlns:w16se="http://schemas.microsoft.com/office/word/2015/wordml/symex" xmlns:wpg="http://schemas.microsoft.com/office/word/2010/wordprocessingGroup" xmlns:wpi="http://schemas.microsoft.com/office/word/2010/wordprocessingInk" xmlns:wne="http://schemas.microsoft.com/office/word/2006/wordml" xmlns:wps="http://schemas.microsoft.com/office/word/2010/wordprocessingShape" mc:Ignorable="w14 w15 w16se w16cid w16 w16cex w16sdtdh wp14">
+<w:document xmlns:wpc="http://schemas.microsoft.com/office/word/2010/wordprocessingCanvas" xmlns:cx="http://schemas.microsoft.com/office/drawing/2014/chartex" xmlns:cx1="http://schemas.microsoft.com/office/drawing/2015/9/8/chartex" xmlns:cx2="http://schemas.microsoft.com/office/drawing/2015/10/21/chartex" xmlns:cx3="http://schemas.microsoft.com/office/drawing/2016/5/9/chartex" xmlns:cx4="http://schemas.microsoft.com/office/drawing/2016/5/10/chartex" xmlns:cx5="http://schemas.microsoft.com/office/drawing/2016/5/11/chartex" xmlns:cx6="http://schemas.microsoft.com/office/drawing/2016/5/12/chartex" xmlns:cx7="http://schemas.microsoft.com/office/drawing/2016/5/13/chartex" xmlns:cx8="http://schemas.microsoft.com/office/drawing/2016/5/14/chartex" xmlns:mc="http://schemas.openxmlformats.org/markup-compatibility/2006" xmlns:aink="http://schemas.microsoft.com/office/drawing/2016/ink" xmlns:am3d="http://schemas.microsoft.com/office/drawing/2017/model3d" xmlns:o="urn:schemas-microsoft-com:office:office" xmlns:r="http://schemas.openxmlformats.org/officeDocument/2006/relationships" xmlns:m="http://schemas.openxmlformats.org/officeDocument/2006/math" xmlns:v="urn:schemas-microsoft-com:vml" xmlns:wp14="http://schemas.microsoft.com/office/word/2010/wordprocessingDrawing" xmlns:wp="http://schemas.openxmlformats.org/drawingml/2006/wordprocessingDrawing" xmlns:w10="urn:schemas-microsoft-com:office:word" xmlns:w="http://schemas.openxmlformats.org/wordprocessingml/2006/main" xmlns:w14="http://schemas.microsoft.com/office/word/2010/wordml" xmlns:w15="http://schemas.microsoft.com/office/word/2012/wordml" xmlns:w16cex="http://schemas.microsoft.com/office/word/2018/wordml/cex" xmlns:w16cid="http://schemas.microsoft.com/office/word/2016/wordml/cid" xmlns:w16="http://schemas.microsoft.com/office/word/2018/wordml" xmlns:w16sdtdh="http://schemas.microsoft.com/office/word/2020/wordml/sdtdatahash" xmlns:w16se="http://schemas.microsoft.com/office/word/2015/wordml/symex" xmlns:wpg="http://schemas.microsoft.com/office/word/2010/wordprocessingGroup" xmlns:wpi="http://schemas.microsoft.com/office/word/2010/wordprocessingInk" xmlns:wne="http://schemas.microsoft.com/office/word/2006/wordml" xmlns:wps="http://schemas.microsoft.com/office/word/2010/wordprocessingShape" mc:Ignorable="w14 w15 w16se w16cid w16 w16cex w16sdtdh wp14">
   <w:body>
     <w:p>
       <w:pPr>
@@ -250,23 +250,7 @@
           <w:sz w:val="36"/>
           <w:szCs w:val="36"/>
         </w:rPr>
-        <w:t xml:space="preserve">Austin Antonio </w:t>
-      </w:r>
-      <w:proofErr w:type="spellStart"/>
-      <w:r>
-        <w:rPr>
-          <w:sz w:val="36"/>
-          <w:szCs w:val="36"/>
-        </w:rPr>
-        <w:t>Gölcher</w:t>
-      </w:r>
-      <w:proofErr w:type="spellEnd"/>
-      <w:r>
-        <w:rPr>
-          <w:sz w:val="36"/>
-          <w:szCs w:val="36"/>
-        </w:rPr>
-        <w:t xml:space="preserve"> Palma </w:t>
+        <w:t xml:space="preserve">Austin Antonio Gölcher Palma </w:t>
       </w:r>
     </w:p>
     <w:p>
@@ -445,7 +429,28 @@
           <w:sz w:val="36"/>
           <w:szCs w:val="36"/>
         </w:rPr>
-        <w:t xml:space="preserve">17/11/2022 </w:t>
+        <w:t>08</w:t>
+      </w:r>
+      <w:r>
+        <w:rPr>
+          <w:sz w:val="36"/>
+          <w:szCs w:val="36"/>
+        </w:rPr>
+        <w:t>/1</w:t>
+      </w:r>
+      <w:r>
+        <w:rPr>
+          <w:sz w:val="36"/>
+          <w:szCs w:val="36"/>
+        </w:rPr>
+        <w:t>2</w:t>
+      </w:r>
+      <w:r>
+        <w:rPr>
+          <w:sz w:val="36"/>
+          <w:szCs w:val="36"/>
+        </w:rPr>
+        <w:t xml:space="preserve">/2022 </w:t>
       </w:r>
     </w:p>
     <w:p/>
@@ -526,7 +531,10 @@
         <w:jc w:val="both"/>
       </w:pPr>
       <w:r>
-        <w:t>VERIFICAR_USUARIO: Revisa si el usuario se encuentra en la tabla de usuarios para permitir el ingreso al programa.</w:t>
+        <w:t xml:space="preserve">VERIFICAR_USUARIO: Revisa si el usuario se </w:t>
+      </w:r>
+      <w:r>
+        <w:t>encuentra en la tabla de usuarios para permitir el ingreso al programa.</w:t>
       </w:r>
     </w:p>
     <w:p>
@@ -600,7 +608,10 @@
         <w:jc w:val="both"/>
       </w:pPr>
       <w:r>
-        <w:t>Imagen del código:</w:t>
+        <w:t xml:space="preserve">Imagen del </w:t>
+      </w:r>
+      <w:r>
+        <w:t>código:</w:t>
       </w:r>
     </w:p>
     <w:p>
@@ -774,6 +785,431 @@
       <w:pPr>
         <w:jc w:val="both"/>
       </w:pPr>
+      <w:r>
+        <w:t>AGREGAR_BICI</w:t>
+      </w:r>
+      <w:r>
+        <w:t xml:space="preserve">: Este procedimiento envía los parámetros a agregar y luego de recibirlos procede a insertar en las columnas especificadas los nuevos valores para agregar una nueva bicicleta a la base de datos. </w:t>
+      </w:r>
+    </w:p>
+    <w:p>
+      <w:pPr>
+        <w:jc w:val="both"/>
+      </w:pPr>
+      <w:r>
+        <w:t>Imagen del código:</w:t>
+      </w:r>
+    </w:p>
+    <w:p>
+      <w:pPr>
+        <w:jc w:val="both"/>
+      </w:pPr>
+      <w:r>
+        <w:rPr>
+          <w:noProof/>
+        </w:rPr>
+        <w:drawing>
+          <wp:inline distT="0" distB="0" distL="0" distR="0" wp14:anchorId="3C719A94" wp14:editId="30F3DE8B">
+            <wp:extent cx="5724525" cy="1981200"/>
+            <wp:effectExtent l="0" t="0" r="9525" b="0"/>
+            <wp:docPr id="19" name="Picture 19"/>
+            <wp:cNvGraphicFramePr>
+              <a:graphicFrameLocks xmlns:a="http://schemas.openxmlformats.org/drawingml/2006/main" noChangeAspect="1"/>
+            </wp:cNvGraphicFramePr>
+            <a:graphic xmlns:a="http://schemas.openxmlformats.org/drawingml/2006/main">
+              <a:graphicData uri="http://schemas.openxmlformats.org/drawingml/2006/picture">
+                <pic:pic xmlns:pic="http://schemas.openxmlformats.org/drawingml/2006/picture">
+                  <pic:nvPicPr>
+                    <pic:cNvPr id="0" name="Picture 7"/>
+                    <pic:cNvPicPr>
+                      <a:picLocks noChangeAspect="1" noChangeArrowheads="1"/>
+                    </pic:cNvPicPr>
+                  </pic:nvPicPr>
+                  <pic:blipFill>
+                    <a:blip r:embed="rId9">
+                      <a:extLst>
+                        <a:ext uri="{28A0092B-C50C-407E-A947-70E740481C1C}">
+                          <a14:useLocalDpi xmlns:a14="http://schemas.microsoft.com/office/drawing/2010/main" val="0"/>
+                        </a:ext>
+                      </a:extLst>
+                    </a:blip>
+                    <a:srcRect/>
+                    <a:stretch>
+                      <a:fillRect/>
+                    </a:stretch>
+                  </pic:blipFill>
+                  <pic:spPr bwMode="auto">
+                    <a:xfrm>
+                      <a:off x="0" y="0"/>
+                      <a:ext cx="5724525" cy="1981200"/>
+                    </a:xfrm>
+                    <a:prstGeom prst="rect">
+                      <a:avLst/>
+                    </a:prstGeom>
+                    <a:noFill/>
+                    <a:ln>
+                      <a:noFill/>
+                    </a:ln>
+                  </pic:spPr>
+                </pic:pic>
+              </a:graphicData>
+            </a:graphic>
+          </wp:inline>
+        </w:drawing>
+      </w:r>
+    </w:p>
+    <w:p/>
+    <w:p>
+      <w:r>
+        <w:t>ELIMINAR</w:t>
+      </w:r>
+      <w:r>
+        <w:t>_BICI:</w:t>
+      </w:r>
+      <w:r>
+        <w:t xml:space="preserve"> </w:t>
+      </w:r>
+      <w:r>
+        <w:t>Este procedimiento usa el “</w:t>
+      </w:r>
+      <w:proofErr w:type="spellStart"/>
+      <w:r>
+        <w:t>Delete</w:t>
+      </w:r>
+      <w:proofErr w:type="spellEnd"/>
+      <w:r>
+        <w:t>” para borrar los datos de una bicicleta donde el ID dado como parámetro encuentra una coincidencia y así eliminando la bicicleta seleccionada por su ID.</w:t>
+      </w:r>
+    </w:p>
+    <w:p>
+      <w:pPr>
+        <w:jc w:val="both"/>
+      </w:pPr>
+      <w:r>
+        <w:t>Imagen del código:</w:t>
+      </w:r>
+    </w:p>
+    <w:p>
+      <w:r>
+        <w:rPr>
+          <w:noProof/>
+        </w:rPr>
+        <w:drawing>
+          <wp:inline distT="0" distB="0" distL="0" distR="0" wp14:anchorId="6FAE8EF6" wp14:editId="5C38C334">
+            <wp:extent cx="5734050" cy="971550"/>
+            <wp:effectExtent l="0" t="0" r="0" b="0"/>
+            <wp:docPr id="20" name="Picture 20"/>
+            <wp:cNvGraphicFramePr>
+              <a:graphicFrameLocks xmlns:a="http://schemas.openxmlformats.org/drawingml/2006/main" noChangeAspect="1"/>
+            </wp:cNvGraphicFramePr>
+            <a:graphic xmlns:a="http://schemas.openxmlformats.org/drawingml/2006/main">
+              <a:graphicData uri="http://schemas.openxmlformats.org/drawingml/2006/picture">
+                <pic:pic xmlns:pic="http://schemas.openxmlformats.org/drawingml/2006/picture">
+                  <pic:nvPicPr>
+                    <pic:cNvPr id="0" name="Picture 8"/>
+                    <pic:cNvPicPr>
+                      <a:picLocks noChangeAspect="1" noChangeArrowheads="1"/>
+                    </pic:cNvPicPr>
+                  </pic:nvPicPr>
+                  <pic:blipFill>
+                    <a:blip r:embed="rId10">
+                      <a:extLst>
+                        <a:ext uri="{28A0092B-C50C-407E-A947-70E740481C1C}">
+                          <a14:useLocalDpi xmlns:a14="http://schemas.microsoft.com/office/drawing/2010/main" val="0"/>
+                        </a:ext>
+                      </a:extLst>
+                    </a:blip>
+                    <a:srcRect/>
+                    <a:stretch>
+                      <a:fillRect/>
+                    </a:stretch>
+                  </pic:blipFill>
+                  <pic:spPr bwMode="auto">
+                    <a:xfrm>
+                      <a:off x="0" y="0"/>
+                      <a:ext cx="5734050" cy="971550"/>
+                    </a:xfrm>
+                    <a:prstGeom prst="rect">
+                      <a:avLst/>
+                    </a:prstGeom>
+                    <a:noFill/>
+                    <a:ln>
+                      <a:noFill/>
+                    </a:ln>
+                  </pic:spPr>
+                </pic:pic>
+              </a:graphicData>
+            </a:graphic>
+          </wp:inline>
+        </w:drawing>
+      </w:r>
+    </w:p>
+    <w:p/>
+    <w:p>
+      <w:r>
+        <w:lastRenderedPageBreak/>
+        <w:t>A</w:t>
+      </w:r>
+      <w:r>
+        <w:t xml:space="preserve">CTUALIZAR_BICI: Este procedimiento recibe los parámetros a actualizar, cuando encuentra donde el ID del parámetro dado coincida con el de la columna de la tabla a actualizar comienza a establecer los valores de los parámetros en todas las columnas de la tabla </w:t>
+      </w:r>
+      <w:r>
+        <w:t xml:space="preserve">BICICLETAS </w:t>
+      </w:r>
+      <w:r>
+        <w:t>y de esta manera actualiza toda la fila y sus columnas.</w:t>
+      </w:r>
+    </w:p>
+    <w:p>
+      <w:pPr>
+        <w:jc w:val="both"/>
+      </w:pPr>
+      <w:r>
+        <w:t>Imagen del código:</w:t>
+      </w:r>
+    </w:p>
+    <w:p>
+      <w:r>
+        <w:rPr>
+          <w:noProof/>
+        </w:rPr>
+        <w:drawing>
+          <wp:inline distT="0" distB="0" distL="0" distR="0" wp14:anchorId="6DC21D07" wp14:editId="25BC8CF5">
+            <wp:extent cx="5734050" cy="4267200"/>
+            <wp:effectExtent l="0" t="0" r="0" b="0"/>
+            <wp:docPr id="21" name="Picture 21"/>
+            <wp:cNvGraphicFramePr>
+              <a:graphicFrameLocks xmlns:a="http://schemas.openxmlformats.org/drawingml/2006/main" noChangeAspect="1"/>
+            </wp:cNvGraphicFramePr>
+            <a:graphic xmlns:a="http://schemas.openxmlformats.org/drawingml/2006/main">
+              <a:graphicData uri="http://schemas.openxmlformats.org/drawingml/2006/picture">
+                <pic:pic xmlns:pic="http://schemas.openxmlformats.org/drawingml/2006/picture">
+                  <pic:nvPicPr>
+                    <pic:cNvPr id="0" name="Picture 9"/>
+                    <pic:cNvPicPr>
+                      <a:picLocks noChangeAspect="1" noChangeArrowheads="1"/>
+                    </pic:cNvPicPr>
+                  </pic:nvPicPr>
+                  <pic:blipFill>
+                    <a:blip r:embed="rId11">
+                      <a:extLst>
+                        <a:ext uri="{28A0092B-C50C-407E-A947-70E740481C1C}">
+                          <a14:useLocalDpi xmlns:a14="http://schemas.microsoft.com/office/drawing/2010/main" val="0"/>
+                        </a:ext>
+                      </a:extLst>
+                    </a:blip>
+                    <a:srcRect/>
+                    <a:stretch>
+                      <a:fillRect/>
+                    </a:stretch>
+                  </pic:blipFill>
+                  <pic:spPr bwMode="auto">
+                    <a:xfrm>
+                      <a:off x="0" y="0"/>
+                      <a:ext cx="5734050" cy="4267200"/>
+                    </a:xfrm>
+                    <a:prstGeom prst="rect">
+                      <a:avLst/>
+                    </a:prstGeom>
+                    <a:noFill/>
+                    <a:ln>
+                      <a:noFill/>
+                    </a:ln>
+                  </pic:spPr>
+                </pic:pic>
+              </a:graphicData>
+            </a:graphic>
+          </wp:inline>
+        </w:drawing>
+      </w:r>
+    </w:p>
+    <w:p/>
+    <w:p>
+      <w:r>
+        <w:t xml:space="preserve">PISTA_AUDITORIA_BICICLETAS: Este </w:t>
+      </w:r>
+      <w:proofErr w:type="spellStart"/>
+      <w:r>
+        <w:t>trigger</w:t>
+      </w:r>
+      <w:proofErr w:type="spellEnd"/>
+      <w:r>
+        <w:t xml:space="preserve"> se activa luego de insertar, actualizar o eliminar un dato en la tabla de </w:t>
+      </w:r>
+      <w:r>
+        <w:t>BICICLETAS</w:t>
+      </w:r>
+      <w:r>
+        <w:t xml:space="preserve">. Se declaran 3 variables de </w:t>
+      </w:r>
+      <w:r>
+        <w:t>usuario</w:t>
+      </w:r>
+      <w:r>
+        <w:t xml:space="preserve">, acción y fecha y luego de filtrar cual de los 3 casos fue realizado </w:t>
+      </w:r>
+      <w:r>
+        <w:t xml:space="preserve">inserta los valores en la tabla AUDITORIAS_BICICLETAS. </w:t>
+      </w:r>
+    </w:p>
+    <w:p>
+      <w:pPr>
+        <w:jc w:val="both"/>
+      </w:pPr>
+      <w:r>
+        <w:t>Imagen del código:</w:t>
+      </w:r>
+    </w:p>
+    <w:p>
+      <w:r>
+        <w:rPr>
+          <w:noProof/>
+        </w:rPr>
+        <w:drawing>
+          <wp:inline distT="0" distB="0" distL="0" distR="0" wp14:anchorId="24F2F968" wp14:editId="10937653">
+            <wp:extent cx="5724525" cy="2343150"/>
+            <wp:effectExtent l="0" t="0" r="9525" b="0"/>
+            <wp:docPr id="22" name="Picture 22"/>
+            <wp:cNvGraphicFramePr>
+              <a:graphicFrameLocks xmlns:a="http://schemas.openxmlformats.org/drawingml/2006/main" noChangeAspect="1"/>
+            </wp:cNvGraphicFramePr>
+            <a:graphic xmlns:a="http://schemas.openxmlformats.org/drawingml/2006/main">
+              <a:graphicData uri="http://schemas.openxmlformats.org/drawingml/2006/picture">
+                <pic:pic xmlns:pic="http://schemas.openxmlformats.org/drawingml/2006/picture">
+                  <pic:nvPicPr>
+                    <pic:cNvPr id="0" name="Picture 10"/>
+                    <pic:cNvPicPr>
+                      <a:picLocks noChangeAspect="1" noChangeArrowheads="1"/>
+                    </pic:cNvPicPr>
+                  </pic:nvPicPr>
+                  <pic:blipFill>
+                    <a:blip r:embed="rId12">
+                      <a:extLst>
+                        <a:ext uri="{28A0092B-C50C-407E-A947-70E740481C1C}">
+                          <a14:useLocalDpi xmlns:a14="http://schemas.microsoft.com/office/drawing/2010/main" val="0"/>
+                        </a:ext>
+                      </a:extLst>
+                    </a:blip>
+                    <a:srcRect/>
+                    <a:stretch>
+                      <a:fillRect/>
+                    </a:stretch>
+                  </pic:blipFill>
+                  <pic:spPr bwMode="auto">
+                    <a:xfrm>
+                      <a:off x="0" y="0"/>
+                      <a:ext cx="5724525" cy="2343150"/>
+                    </a:xfrm>
+                    <a:prstGeom prst="rect">
+                      <a:avLst/>
+                    </a:prstGeom>
+                    <a:noFill/>
+                    <a:ln>
+                      <a:noFill/>
+                    </a:ln>
+                  </pic:spPr>
+                </pic:pic>
+              </a:graphicData>
+            </a:graphic>
+          </wp:inline>
+        </w:drawing>
+      </w:r>
+    </w:p>
+    <w:p/>
+    <w:p/>
+    <w:p/>
+    <w:p/>
+    <w:p>
+      <w:proofErr w:type="spellStart"/>
+      <w:r>
+        <w:t>seleccionar_BikeAudits</w:t>
+      </w:r>
+      <w:proofErr w:type="spellEnd"/>
+      <w:r>
+        <w:t>: Este procedimiento selecciona los elementos de la tabla</w:t>
+      </w:r>
+      <w:r>
+        <w:t xml:space="preserve"> </w:t>
+      </w:r>
+      <w:r>
+        <w:t>AUDITORIAS_BICICLETAS</w:t>
+      </w:r>
+      <w:r>
+        <w:t xml:space="preserve"> y los acomoda por su ID de manera ascendente.</w:t>
+      </w:r>
+    </w:p>
+    <w:p>
+      <w:pPr>
+        <w:jc w:val="both"/>
+      </w:pPr>
+      <w:r>
+        <w:t>Imagen del código:</w:t>
+      </w:r>
+    </w:p>
+    <w:p>
+      <w:r>
+        <w:rPr>
+          <w:noProof/>
+        </w:rPr>
+        <w:drawing>
+          <wp:inline distT="0" distB="0" distL="0" distR="0" wp14:anchorId="1CFAC136" wp14:editId="7B2DF4D9">
+            <wp:extent cx="5724525" cy="1257300"/>
+            <wp:effectExtent l="0" t="0" r="9525" b="0"/>
+            <wp:docPr id="23" name="Picture 23"/>
+            <wp:cNvGraphicFramePr>
+              <a:graphicFrameLocks xmlns:a="http://schemas.openxmlformats.org/drawingml/2006/main" noChangeAspect="1"/>
+            </wp:cNvGraphicFramePr>
+            <a:graphic xmlns:a="http://schemas.openxmlformats.org/drawingml/2006/main">
+              <a:graphicData uri="http://schemas.openxmlformats.org/drawingml/2006/picture">
+                <pic:pic xmlns:pic="http://schemas.openxmlformats.org/drawingml/2006/picture">
+                  <pic:nvPicPr>
+                    <pic:cNvPr id="0" name="Picture 11"/>
+                    <pic:cNvPicPr>
+                      <a:picLocks noChangeAspect="1" noChangeArrowheads="1"/>
+                    </pic:cNvPicPr>
+                  </pic:nvPicPr>
+                  <pic:blipFill>
+                    <a:blip r:embed="rId13">
+                      <a:extLst>
+                        <a:ext uri="{28A0092B-C50C-407E-A947-70E740481C1C}">
+                          <a14:useLocalDpi xmlns:a14="http://schemas.microsoft.com/office/drawing/2010/main" val="0"/>
+                        </a:ext>
+                      </a:extLst>
+                    </a:blip>
+                    <a:srcRect/>
+                    <a:stretch>
+                      <a:fillRect/>
+                    </a:stretch>
+                  </pic:blipFill>
+                  <pic:spPr bwMode="auto">
+                    <a:xfrm>
+                      <a:off x="0" y="0"/>
+                      <a:ext cx="5724525" cy="1257300"/>
+                    </a:xfrm>
+                    <a:prstGeom prst="rect">
+                      <a:avLst/>
+                    </a:prstGeom>
+                    <a:noFill/>
+                    <a:ln>
+                      <a:noFill/>
+                    </a:ln>
+                  </pic:spPr>
+                </pic:pic>
+              </a:graphicData>
+            </a:graphic>
+          </wp:inline>
+        </w:drawing>
+      </w:r>
+    </w:p>
+    <w:p>
+      <w:pPr>
+        <w:jc w:val="both"/>
+      </w:pPr>
+    </w:p>
+    <w:p>
+      <w:pPr>
+        <w:jc w:val="both"/>
+      </w:pPr>
     </w:p>
     <w:p>
       <w:pPr>
@@ -836,7 +1272,7 @@
                     </pic:cNvPicPr>
                   </pic:nvPicPr>
                   <pic:blipFill>
-                    <a:blip r:embed="rId9">
+                    <a:blip r:embed="rId14">
                       <a:extLst>
                         <a:ext uri="{28A0092B-C50C-407E-A947-70E740481C1C}">
                           <a14:useLocalDpi xmlns:a14="http://schemas.microsoft.com/office/drawing/2010/main" val="0"/>
@@ -877,59 +1313,8 @@
       <w:pPr>
         <w:jc w:val="both"/>
       </w:pPr>
-    </w:p>
-    <w:p>
-      <w:pPr>
-        <w:jc w:val="both"/>
-      </w:pPr>
-    </w:p>
-    <w:p>
-      <w:pPr>
-        <w:jc w:val="both"/>
-      </w:pPr>
-    </w:p>
-    <w:p>
-      <w:pPr>
-        <w:jc w:val="both"/>
-      </w:pPr>
-    </w:p>
-    <w:p>
-      <w:pPr>
-        <w:jc w:val="both"/>
-      </w:pPr>
-    </w:p>
-    <w:p>
-      <w:pPr>
-        <w:jc w:val="both"/>
-      </w:pPr>
-    </w:p>
-    <w:p>
-      <w:pPr>
-        <w:jc w:val="both"/>
-      </w:pPr>
-    </w:p>
-    <w:p>
-      <w:pPr>
-        <w:jc w:val="both"/>
-      </w:pPr>
-    </w:p>
-    <w:p>
-      <w:pPr>
-        <w:jc w:val="both"/>
-      </w:pPr>
-    </w:p>
-    <w:p>
-      <w:pPr>
-        <w:jc w:val="both"/>
-      </w:pPr>
-    </w:p>
-    <w:p>
-      <w:pPr>
-        <w:jc w:val="both"/>
-      </w:pPr>
       <w:proofErr w:type="spellStart"/>
       <w:r>
-        <w:lastRenderedPageBreak/>
         <w:t>seleccionarDetalle</w:t>
       </w:r>
       <w:proofErr w:type="spellEnd"/>
@@ -989,7 +1374,7 @@
                     </pic:cNvPicPr>
                   </pic:nvPicPr>
                   <pic:blipFill>
-                    <a:blip r:embed="rId10">
+                    <a:blip r:embed="rId15">
                       <a:extLst>
                         <a:ext uri="{28A0092B-C50C-407E-A947-70E740481C1C}">
                           <a14:useLocalDpi xmlns:a14="http://schemas.microsoft.com/office/drawing/2010/main" val="0"/>
@@ -1030,6 +1415,56 @@
       <w:pPr>
         <w:jc w:val="both"/>
       </w:pPr>
+    </w:p>
+    <w:p>
+      <w:pPr>
+        <w:jc w:val="both"/>
+      </w:pPr>
+    </w:p>
+    <w:p>
+      <w:pPr>
+        <w:jc w:val="both"/>
+      </w:pPr>
+    </w:p>
+    <w:p>
+      <w:pPr>
+        <w:jc w:val="both"/>
+      </w:pPr>
+    </w:p>
+    <w:p>
+      <w:pPr>
+        <w:jc w:val="both"/>
+      </w:pPr>
+    </w:p>
+    <w:p>
+      <w:pPr>
+        <w:jc w:val="both"/>
+      </w:pPr>
+    </w:p>
+    <w:p>
+      <w:pPr>
+        <w:jc w:val="both"/>
+      </w:pPr>
+    </w:p>
+    <w:p>
+      <w:pPr>
+        <w:jc w:val="both"/>
+      </w:pPr>
+    </w:p>
+    <w:p>
+      <w:pPr>
+        <w:jc w:val="both"/>
+      </w:pPr>
+    </w:p>
+    <w:p>
+      <w:pPr>
+        <w:jc w:val="both"/>
+      </w:pPr>
+    </w:p>
+    <w:p>
+      <w:pPr>
+        <w:jc w:val="both"/>
+      </w:pPr>
       <w:r>
         <w:t xml:space="preserve">FACTURACION: Toma los datos introducidos en el </w:t>
       </w:r>
@@ -1061,9 +1496,9 @@
           <w:bdr w:val="none" w:sz="0" w:space="0" w:color="auto" w:frame="1"/>
         </w:rPr>
         <w:drawing>
-          <wp:inline distT="0" distB="0" distL="0" distR="0" wp14:anchorId="043B2FF6" wp14:editId="3745BED3">
-            <wp:extent cx="5733415" cy="2371725"/>
-            <wp:effectExtent l="0" t="0" r="635" b="9525"/>
+          <wp:inline distT="0" distB="0" distL="0" distR="0" wp14:anchorId="043B2FF6" wp14:editId="6E326E97">
+            <wp:extent cx="5733415" cy="2419350"/>
+            <wp:effectExtent l="0" t="0" r="635" b="0"/>
             <wp:docPr id="8" name="Imagen 8"/>
             <wp:cNvGraphicFramePr>
               <a:graphicFrameLocks xmlns:a="http://schemas.openxmlformats.org/drawingml/2006/main" noChangeAspect="1"/>
@@ -1078,7 +1513,7 @@
                     </pic:cNvPicPr>
                   </pic:nvPicPr>
                   <pic:blipFill>
-                    <a:blip r:embed="rId11">
+                    <a:blip r:embed="rId16">
                       <a:extLst>
                         <a:ext uri="{28A0092B-C50C-407E-A947-70E740481C1C}">
                           <a14:useLocalDpi xmlns:a14="http://schemas.microsoft.com/office/drawing/2010/main" val="0"/>
@@ -1093,7 +1528,7 @@
                   <pic:spPr bwMode="auto">
                     <a:xfrm>
                       <a:off x="0" y="0"/>
-                      <a:ext cx="5733415" cy="2371725"/>
+                      <a:ext cx="5733415" cy="2419350"/>
                     </a:xfrm>
                     <a:prstGeom prst="rect">
                       <a:avLst/>
@@ -1162,7 +1597,7 @@
                     </pic:cNvPicPr>
                   </pic:nvPicPr>
                   <pic:blipFill>
-                    <a:blip r:embed="rId12">
+                    <a:blip r:embed="rId17">
                       <a:extLst>
                         <a:ext uri="{28A0092B-C50C-407E-A947-70E740481C1C}">
                           <a14:useLocalDpi xmlns:a14="http://schemas.microsoft.com/office/drawing/2010/main" val="0"/>
@@ -1208,43 +1643,7 @@
       <w:pPr>
         <w:jc w:val="both"/>
       </w:pPr>
-    </w:p>
-    <w:p>
-      <w:pPr>
-        <w:jc w:val="both"/>
-      </w:pPr>
-    </w:p>
-    <w:p>
-      <w:pPr>
-        <w:jc w:val="both"/>
-      </w:pPr>
-    </w:p>
-    <w:p>
-      <w:pPr>
-        <w:jc w:val="both"/>
-      </w:pPr>
-    </w:p>
-    <w:p>
-      <w:pPr>
-        <w:jc w:val="both"/>
-      </w:pPr>
-    </w:p>
-    <w:p>
-      <w:pPr>
-        <w:jc w:val="both"/>
-      </w:pPr>
-    </w:p>
-    <w:p>
-      <w:pPr>
-        <w:jc w:val="both"/>
-      </w:pPr>
-    </w:p>
-    <w:p>
-      <w:pPr>
-        <w:jc w:val="both"/>
-      </w:pPr>
-      <w:r>
-        <w:lastRenderedPageBreak/>
+      <w:r>
         <w:t xml:space="preserve">GUARDA_FACTURA: Este </w:t>
       </w:r>
       <w:proofErr w:type="spellStart"/>
@@ -1292,7 +1691,7 @@
                     </pic:cNvPicPr>
                   </pic:nvPicPr>
                   <pic:blipFill>
-                    <a:blip r:embed="rId13">
+                    <a:blip r:embed="rId18">
                       <a:extLst>
                         <a:ext uri="{28A0092B-C50C-407E-A947-70E740481C1C}">
                           <a14:useLocalDpi xmlns:a14="http://schemas.microsoft.com/office/drawing/2010/main" val="0"/>
@@ -1333,6 +1732,31 @@
       <w:pPr>
         <w:jc w:val="both"/>
       </w:pPr>
+    </w:p>
+    <w:p>
+      <w:pPr>
+        <w:jc w:val="both"/>
+      </w:pPr>
+    </w:p>
+    <w:p>
+      <w:pPr>
+        <w:jc w:val="both"/>
+      </w:pPr>
+    </w:p>
+    <w:p>
+      <w:pPr>
+        <w:jc w:val="both"/>
+      </w:pPr>
+    </w:p>
+    <w:p>
+      <w:pPr>
+        <w:jc w:val="both"/>
+      </w:pPr>
+    </w:p>
+    <w:p>
+      <w:pPr>
+        <w:jc w:val="both"/>
+      </w:pPr>
       <w:r>
         <w:t xml:space="preserve">GUARDA_DETALLE: Al igual que en GUARDA_FACTURA, este </w:t>
       </w:r>
@@ -1381,7 +1805,7 @@
                     </pic:cNvPicPr>
                   </pic:nvPicPr>
                   <pic:blipFill>
-                    <a:blip r:embed="rId14">
+                    <a:blip r:embed="rId19">
                       <a:extLst>
                         <a:ext uri="{28A0092B-C50C-407E-A947-70E740481C1C}">
                           <a14:useLocalDpi xmlns:a14="http://schemas.microsoft.com/office/drawing/2010/main" val="0"/>
@@ -1462,7 +1886,7 @@
                     </pic:cNvPicPr>
                   </pic:nvPicPr>
                   <pic:blipFill>
-                    <a:blip r:embed="rId15">
+                    <a:blip r:embed="rId20">
                       <a:extLst>
                         <a:ext uri="{28A0092B-C50C-407E-A947-70E740481C1C}">
                           <a14:useLocalDpi xmlns:a14="http://schemas.microsoft.com/office/drawing/2010/main" val="0"/>
@@ -1904,7 +2328,7 @@
     <w:name w:val="Normal"/>
     <w:qFormat/>
   </w:style>
-  <w:style w:type="paragraph" w:styleId="Ttulo1">
+  <w:style w:type="paragraph" w:styleId="Heading1">
     <w:name w:val="heading 1"/>
     <w:basedOn w:val="Normal"/>
     <w:next w:val="Normal"/>
@@ -1921,7 +2345,7 @@
       <w:szCs w:val="40"/>
     </w:rPr>
   </w:style>
-  <w:style w:type="paragraph" w:styleId="Ttulo2">
+  <w:style w:type="paragraph" w:styleId="Heading2">
     <w:name w:val="heading 2"/>
     <w:basedOn w:val="Normal"/>
     <w:next w:val="Normal"/>
@@ -1940,7 +2364,7 @@
       <w:szCs w:val="32"/>
     </w:rPr>
   </w:style>
-  <w:style w:type="paragraph" w:styleId="Ttulo3">
+  <w:style w:type="paragraph" w:styleId="Heading3">
     <w:name w:val="heading 3"/>
     <w:basedOn w:val="Normal"/>
     <w:next w:val="Normal"/>
@@ -1960,7 +2384,7 @@
       <w:szCs w:val="28"/>
     </w:rPr>
   </w:style>
-  <w:style w:type="paragraph" w:styleId="Ttulo4">
+  <w:style w:type="paragraph" w:styleId="Heading4">
     <w:name w:val="heading 4"/>
     <w:basedOn w:val="Normal"/>
     <w:next w:val="Normal"/>
@@ -1980,7 +2404,7 @@
       <w:szCs w:val="24"/>
     </w:rPr>
   </w:style>
-  <w:style w:type="paragraph" w:styleId="Ttulo5">
+  <w:style w:type="paragraph" w:styleId="Heading5">
     <w:name w:val="heading 5"/>
     <w:basedOn w:val="Normal"/>
     <w:next w:val="Normal"/>
@@ -1998,7 +2422,7 @@
       <w:color w:val="666666"/>
     </w:rPr>
   </w:style>
-  <w:style w:type="paragraph" w:styleId="Ttulo6">
+  <w:style w:type="paragraph" w:styleId="Heading6">
     <w:name w:val="heading 6"/>
     <w:basedOn w:val="Normal"/>
     <w:next w:val="Normal"/>
@@ -2017,13 +2441,13 @@
       <w:color w:val="666666"/>
     </w:rPr>
   </w:style>
-  <w:style w:type="character" w:default="1" w:styleId="Fuentedeprrafopredeter">
+  <w:style w:type="character" w:default="1" w:styleId="DefaultParagraphFont">
     <w:name w:val="Default Paragraph Font"/>
     <w:uiPriority w:val="1"/>
     <w:semiHidden/>
     <w:unhideWhenUsed/>
   </w:style>
-  <w:style w:type="table" w:default="1" w:styleId="Tablanormal">
+  <w:style w:type="table" w:default="1" w:styleId="TableNormal">
     <w:name w:val="Normal Table"/>
     <w:uiPriority w:val="99"/>
     <w:semiHidden/>
@@ -2038,14 +2462,14 @@
       </w:tblCellMar>
     </w:tblPr>
   </w:style>
-  <w:style w:type="numbering" w:default="1" w:styleId="Sinlista">
+  <w:style w:type="numbering" w:default="1" w:styleId="NoList">
     <w:name w:val="No List"/>
     <w:uiPriority w:val="99"/>
     <w:semiHidden/>
     <w:unhideWhenUsed/>
   </w:style>
-  <w:style w:type="table" w:customStyle="1" w:styleId="TableNormal">
-    <w:name w:val="Table Normal"/>
+  <w:style w:type="table" w:customStyle="1" w:styleId="TableNormal1">
+    <w:name w:val="Table Normal1"/>
     <w:tblPr>
       <w:tblCellMar>
         <w:top w:w="0" w:type="dxa"/>
@@ -2055,7 +2479,7 @@
       </w:tblCellMar>
     </w:tblPr>
   </w:style>
-  <w:style w:type="paragraph" w:styleId="Ttulo">
+  <w:style w:type="paragraph" w:styleId="Title">
     <w:name w:val="Title"/>
     <w:basedOn w:val="Normal"/>
     <w:next w:val="Normal"/>
@@ -2071,7 +2495,7 @@
       <w:szCs w:val="52"/>
     </w:rPr>
   </w:style>
-  <w:style w:type="paragraph" w:styleId="Subttulo">
+  <w:style w:type="paragraph" w:styleId="Subtitle">
     <w:name w:val="Subtitle"/>
     <w:basedOn w:val="Normal"/>
     <w:next w:val="Normal"/>

</xml_diff>

<commit_message>
Update Definición de Procedimientos y Funciones.docx
</commit_message>
<xml_diff>
--- a/Definición de Procedimientos y Funciones.docx
+++ b/Definición de Procedimientos y Funciones.docx
@@ -193,12 +193,21 @@
           <w:szCs w:val="36"/>
         </w:rPr>
       </w:pPr>
-      <w:r>
-        <w:rPr>
-          <w:sz w:val="36"/>
-          <w:szCs w:val="36"/>
-        </w:rPr>
-        <w:t xml:space="preserve">Jose Andrés Díaz Garro </w:t>
+      <w:proofErr w:type="spellStart"/>
+      <w:r>
+        <w:rPr>
+          <w:sz w:val="36"/>
+          <w:szCs w:val="36"/>
+        </w:rPr>
+        <w:t>Jose</w:t>
+      </w:r>
+      <w:proofErr w:type="spellEnd"/>
+      <w:r>
+        <w:rPr>
+          <w:sz w:val="36"/>
+          <w:szCs w:val="36"/>
+        </w:rPr>
+        <w:t xml:space="preserve"> Andrés Díaz Garro </w:t>
       </w:r>
     </w:p>
     <w:p>
@@ -210,12 +219,21 @@
           <w:szCs w:val="36"/>
         </w:rPr>
       </w:pPr>
-      <w:r>
-        <w:rPr>
-          <w:sz w:val="36"/>
-          <w:szCs w:val="36"/>
-        </w:rPr>
-        <w:t xml:space="preserve">Jose Pablo Durán Madrigal </w:t>
+      <w:proofErr w:type="spellStart"/>
+      <w:r>
+        <w:rPr>
+          <w:sz w:val="36"/>
+          <w:szCs w:val="36"/>
+        </w:rPr>
+        <w:t>Jose</w:t>
+      </w:r>
+      <w:proofErr w:type="spellEnd"/>
+      <w:r>
+        <w:rPr>
+          <w:sz w:val="36"/>
+          <w:szCs w:val="36"/>
+        </w:rPr>
+        <w:t xml:space="preserve"> Pablo Durán Madrigal </w:t>
       </w:r>
     </w:p>
     <w:p>
@@ -232,7 +250,23 @@
           <w:sz w:val="36"/>
           <w:szCs w:val="36"/>
         </w:rPr>
-        <w:t xml:space="preserve">Austin Antonio Gölcher Palma </w:t>
+        <w:t xml:space="preserve">Austin Antonio </w:t>
+      </w:r>
+      <w:proofErr w:type="spellStart"/>
+      <w:r>
+        <w:rPr>
+          <w:sz w:val="36"/>
+          <w:szCs w:val="36"/>
+        </w:rPr>
+        <w:t>Gölcher</w:t>
+      </w:r>
+      <w:proofErr w:type="spellEnd"/>
+      <w:r>
+        <w:rPr>
+          <w:sz w:val="36"/>
+          <w:szCs w:val="36"/>
+        </w:rPr>
+        <w:t xml:space="preserve"> Palma </w:t>
       </w:r>
     </w:p>
     <w:p>
@@ -283,8 +317,17 @@
           <w:sz w:val="36"/>
           <w:szCs w:val="36"/>
         </w:rPr>
-        <w:t xml:space="preserve"> Software para taller Ciclo Zona Biker</w:t>
-      </w:r>
+        <w:t xml:space="preserve"> Software para taller Ciclo Zona </w:t>
+      </w:r>
+      <w:proofErr w:type="spellStart"/>
+      <w:r>
+        <w:rPr>
+          <w:sz w:val="36"/>
+          <w:szCs w:val="36"/>
+        </w:rPr>
+        <w:t>Biker</w:t>
+      </w:r>
+      <w:proofErr w:type="spellEnd"/>
     </w:p>
     <w:p>
       <w:pPr>
@@ -838,8 +881,13 @@
       <w:pPr>
         <w:jc w:val="both"/>
       </w:pPr>
-      <w:r>
-        <w:t>seleccionarBicicletas: Este procedimiento trae la tabla con todos los datos de las bicicletas y las piezas que las constituyen y lo muestra en la pestaña correspondiente.</w:t>
+      <w:proofErr w:type="spellStart"/>
+      <w:r>
+        <w:t>seleccionarBicicletas</w:t>
+      </w:r>
+      <w:proofErr w:type="spellEnd"/>
+      <w:r>
+        <w:t>: Este procedimiento trae la tabla con todos los datos de las bicicletas y las piezas que las constituyen y lo muestra en la pestaña correspondiente.</w:t>
       </w:r>
     </w:p>
     <w:p>
@@ -981,7 +1029,15 @@
         <w:t xml:space="preserve">ELIMINAR_BICI: </w:t>
       </w:r>
       <w:r>
-        <w:t>Este procedimiento usa el “Delete” para borrar los datos de una bicicleta donde el ID dado como parámetro encuentra una coincidencia y así eliminando la bicicleta seleccionada por su ID.</w:t>
+        <w:t>Este procedimiento usa el “</w:t>
+      </w:r>
+      <w:proofErr w:type="spellStart"/>
+      <w:r>
+        <w:t>Delete</w:t>
+      </w:r>
+      <w:proofErr w:type="spellEnd"/>
+      <w:r>
+        <w:t>” para borrar los datos de una bicicleta donde el ID dado como parámetro encuentra una coincidencia y así eliminando la bicicleta seleccionada por su ID.</w:t>
       </w:r>
     </w:p>
     <w:p>
@@ -1129,7 +1185,15 @@
     <w:p/>
     <w:p>
       <w:r>
-        <w:t xml:space="preserve">PISTA_AUDITORIA_BICICLETAS: Este trigger se activa luego de insertar, actualizar o eliminar un dato en la tabla de </w:t>
+        <w:t xml:space="preserve">PISTA_AUDITORIA_BICICLETAS: Este </w:t>
+      </w:r>
+      <w:proofErr w:type="spellStart"/>
+      <w:r>
+        <w:t>trigger</w:t>
+      </w:r>
+      <w:proofErr w:type="spellEnd"/>
+      <w:r>
+        <w:t xml:space="preserve"> se activa luego de insertar, actualizar o eliminar un dato en la tabla de </w:t>
       </w:r>
       <w:r>
         <w:t>BICICLETAS</w:t>
@@ -1141,7 +1205,15 @@
         <w:t>usuario</w:t>
       </w:r>
       <w:r>
-        <w:t xml:space="preserve">, acción y fecha y luego de filtrar cual de los 3 casos fue realizado </w:t>
+        <w:t xml:space="preserve">, acción y fecha y luego de filtrar </w:t>
+      </w:r>
+      <w:proofErr w:type="spellStart"/>
+      <w:r>
+        <w:t>cual</w:t>
+      </w:r>
+      <w:proofErr w:type="spellEnd"/>
+      <w:r>
+        <w:t xml:space="preserve"> de los 3 casos fue realizado </w:t>
       </w:r>
       <w:r>
         <w:t xml:space="preserve">inserta los valores en la tabla AUDITORIAS_BICICLETAS. </w:t>
@@ -1215,8 +1287,13 @@
     <w:p/>
     <w:p/>
     <w:p>
-      <w:r>
-        <w:t>seleccionar_BikeAudits: Este procedimiento selecciona los elementos de la tabla</w:t>
+      <w:proofErr w:type="spellStart"/>
+      <w:r>
+        <w:t>seleccionar_BikeAudits</w:t>
+      </w:r>
+      <w:proofErr w:type="spellEnd"/>
+      <w:r>
+        <w:t>: Este procedimiento selecciona los elementos de la tabla</w:t>
       </w:r>
       <w:r>
         <w:t xml:space="preserve"> </w:t>
@@ -1304,7 +1381,23 @@
         <w:jc w:val="both"/>
       </w:pPr>
       <w:r>
-        <w:t>DETALLE_FACTURA: Toma los datos introducidos en el form, específicamente en el apartado de detalle y los inserta en la tabla DetalleFactura.</w:t>
+        <w:t xml:space="preserve">DETALLE_FACTURA: Toma los datos introducidos en el </w:t>
+      </w:r>
+      <w:proofErr w:type="spellStart"/>
+      <w:r>
+        <w:t>form</w:t>
+      </w:r>
+      <w:proofErr w:type="spellEnd"/>
+      <w:r>
+        <w:t xml:space="preserve">, específicamente en el apartado de detalle y los inserta en la tabla </w:t>
+      </w:r>
+      <w:proofErr w:type="spellStart"/>
+      <w:r>
+        <w:t>DetalleFactura</w:t>
+      </w:r>
+      <w:proofErr w:type="spellEnd"/>
+      <w:r>
+        <w:t>.</w:t>
       </w:r>
     </w:p>
     <w:p>
@@ -1385,8 +1478,29 @@
       <w:pPr>
         <w:jc w:val="both"/>
       </w:pPr>
-      <w:r>
-        <w:t>seleccionarDetalle: Carga los datos existentes de la tabla DetalleFactura en el DataGridView de Factura, en detalle.</w:t>
+      <w:proofErr w:type="spellStart"/>
+      <w:r>
+        <w:t>seleccionarDetalle</w:t>
+      </w:r>
+      <w:proofErr w:type="spellEnd"/>
+      <w:r>
+        <w:t xml:space="preserve">: Carga los datos existentes de la tabla </w:t>
+      </w:r>
+      <w:proofErr w:type="spellStart"/>
+      <w:r>
+        <w:t>DetalleFactura</w:t>
+      </w:r>
+      <w:proofErr w:type="spellEnd"/>
+      <w:r>
+        <w:t xml:space="preserve"> en el </w:t>
+      </w:r>
+      <w:proofErr w:type="spellStart"/>
+      <w:r>
+        <w:t>DataGridView</w:t>
+      </w:r>
+      <w:proofErr w:type="spellEnd"/>
+      <w:r>
+        <w:t xml:space="preserve"> de Factura, en detalle.</w:t>
       </w:r>
     </w:p>
     <w:p>
@@ -1517,7 +1631,15 @@
         <w:jc w:val="both"/>
       </w:pPr>
       <w:r>
-        <w:t>FACTURACION: Toma los datos introducidos en el form, en el apartado maestro y los inserta en la tabla FACTURA.</w:t>
+        <w:t xml:space="preserve">FACTURACION: Toma los datos introducidos en el </w:t>
+      </w:r>
+      <w:proofErr w:type="spellStart"/>
+      <w:r>
+        <w:t>form</w:t>
+      </w:r>
+      <w:proofErr w:type="spellEnd"/>
+      <w:r>
+        <w:t>, en el apartado maestro y los inserta en la tabla FACTURA.</w:t>
       </w:r>
     </w:p>
     <w:p>
@@ -1688,7 +1810,15 @@
         <w:jc w:val="both"/>
       </w:pPr>
       <w:r>
-        <w:t>GUARDA_FACTURA: Este trigger inserta en la tabla HISTORICO_FACTURA los nuevos datos insertados en la tabla FACTURA, de esta forma almacena los datos antes de que sean eliminados de dicha tabla.</w:t>
+        <w:t xml:space="preserve">GUARDA_FACTURA: Este </w:t>
+      </w:r>
+      <w:proofErr w:type="spellStart"/>
+      <w:r>
+        <w:t>trigger</w:t>
+      </w:r>
+      <w:proofErr w:type="spellEnd"/>
+      <w:r>
+        <w:t xml:space="preserve"> inserta en la tabla HISTORICO_FACTURA los nuevos datos insertados en la tabla FACTURA, de esta forma almacena los datos antes de que sean eliminados de dicha tabla.</w:t>
       </w:r>
     </w:p>
     <w:p>
@@ -1794,7 +1924,15 @@
         <w:jc w:val="both"/>
       </w:pPr>
       <w:r>
-        <w:t>GUARDA_DETALLE: Al igual que en GUARDA_FACTURA, este trigger inserta los nuevos datos agregados a la tabla DETALLEFACTURA en una nueva tabla llamada HISTORICO_DETALLE antes de que sean eliminados de DETALLEFACTURA.</w:t>
+        <w:t xml:space="preserve">GUARDA_DETALLE: Al igual que en GUARDA_FACTURA, este </w:t>
+      </w:r>
+      <w:proofErr w:type="spellStart"/>
+      <w:r>
+        <w:t>trigger</w:t>
+      </w:r>
+      <w:proofErr w:type="spellEnd"/>
+      <w:r>
+        <w:t xml:space="preserve"> inserta los nuevos datos agregados a la tabla DETALLEFACTURA en una nueva tabla llamada HISTORICO_DETALLE antes de que sean eliminados de DETALLEFACTURA.</w:t>
       </w:r>
     </w:p>
     <w:p>
@@ -1949,7 +2087,418 @@
     </w:p>
     <w:p/>
     <w:p/>
+    <w:p>
+      <w:r>
+        <w:t>PISTA_AUDITORIA_</w:t>
+      </w:r>
+      <w:r>
+        <w:t>TALLER</w:t>
+      </w:r>
+      <w:r>
+        <w:t xml:space="preserve">: Este </w:t>
+      </w:r>
+      <w:proofErr w:type="spellStart"/>
+      <w:r>
+        <w:t>trigger</w:t>
+      </w:r>
+      <w:proofErr w:type="spellEnd"/>
+      <w:r>
+        <w:t xml:space="preserve"> se activa luego de insertar, actualizar o eliminar un dato en la tabla de </w:t>
+      </w:r>
+      <w:r>
+        <w:t>taller</w:t>
+      </w:r>
+      <w:r>
+        <w:t xml:space="preserve">. Se declaran 3 variables de usuario, acción y fecha y luego de filtrar </w:t>
+      </w:r>
+      <w:r>
+        <w:t>cuál</w:t>
+      </w:r>
+      <w:r>
+        <w:t xml:space="preserve"> de los 3 casos fue realizado inserta los valores en la tabla AUDITORIA</w:t>
+      </w:r>
+      <w:r>
+        <w:t>_TALLER</w:t>
+      </w:r>
+      <w:r>
+        <w:t xml:space="preserve">. </w:t>
+      </w:r>
+    </w:p>
+    <w:p>
+      <w:pPr>
+        <w:jc w:val="both"/>
+      </w:pPr>
+      <w:r>
+        <w:t>Imagen del código:</w:t>
+      </w:r>
+    </w:p>
     <w:p/>
+    <w:p>
+      <w:r>
+        <w:drawing>
+          <wp:inline distT="0" distB="0" distL="0" distR="0" wp14:anchorId="5A8468C5" wp14:editId="69C9BC98">
+            <wp:extent cx="5733415" cy="3075940"/>
+            <wp:effectExtent l="0" t="0" r="635" b="0"/>
+            <wp:docPr id="13" name="Picture 13" descr="Graphical user interface, text, application, email&#10;&#10;Description automatically generated"/>
+            <wp:cNvGraphicFramePr>
+              <a:graphicFrameLocks xmlns:a="http://schemas.openxmlformats.org/drawingml/2006/main" noChangeAspect="1"/>
+            </wp:cNvGraphicFramePr>
+            <a:graphic xmlns:a="http://schemas.openxmlformats.org/drawingml/2006/main">
+              <a:graphicData uri="http://schemas.openxmlformats.org/drawingml/2006/picture">
+                <pic:pic xmlns:pic="http://schemas.openxmlformats.org/drawingml/2006/picture">
+                  <pic:nvPicPr>
+                    <pic:cNvPr id="13" name="Picture 13" descr="Graphical user interface, text, application, email&#10;&#10;Description automatically generated"/>
+                    <pic:cNvPicPr/>
+                  </pic:nvPicPr>
+                  <pic:blipFill>
+                    <a:blip r:embed="rId21"/>
+                    <a:stretch>
+                      <a:fillRect/>
+                    </a:stretch>
+                  </pic:blipFill>
+                  <pic:spPr>
+                    <a:xfrm>
+                      <a:off x="0" y="0"/>
+                      <a:ext cx="5733415" cy="3075940"/>
+                    </a:xfrm>
+                    <a:prstGeom prst="rect">
+                      <a:avLst/>
+                    </a:prstGeom>
+                  </pic:spPr>
+                </pic:pic>
+              </a:graphicData>
+            </a:graphic>
+          </wp:inline>
+        </w:drawing>
+      </w:r>
+    </w:p>
+    <w:p>
+      <w:proofErr w:type="spellStart"/>
+      <w:r>
+        <w:t>seleccionar_</w:t>
+      </w:r>
+      <w:r>
+        <w:t>Taller</w:t>
+      </w:r>
+      <w:r>
+        <w:t>Audits</w:t>
+      </w:r>
+      <w:proofErr w:type="spellEnd"/>
+      <w:r>
+        <w:t>: Este procedimiento selecciona los elementos de la tabla</w:t>
+      </w:r>
+      <w:r>
+        <w:t xml:space="preserve"> </w:t>
+      </w:r>
+      <w:r>
+        <w:t>AUDITORIA</w:t>
+      </w:r>
+      <w:r>
+        <w:t>_TALLER</w:t>
+      </w:r>
+      <w:r>
+        <w:t xml:space="preserve"> y los acomoda por su ID de manera ascendente.</w:t>
+      </w:r>
+    </w:p>
+    <w:p>
+      <w:pPr>
+        <w:jc w:val="both"/>
+      </w:pPr>
+      <w:r>
+        <w:t>Imagen del código:</w:t>
+      </w:r>
+    </w:p>
+    <w:p/>
+    <w:p>
+      <w:r>
+        <w:lastRenderedPageBreak/>
+        <w:drawing>
+          <wp:inline distT="0" distB="0" distL="0" distR="0" wp14:anchorId="150FBCA1" wp14:editId="2CAD0743">
+            <wp:extent cx="5733415" cy="1974215"/>
+            <wp:effectExtent l="0" t="0" r="635" b="6985"/>
+            <wp:docPr id="14" name="Picture 14" descr="Graphical user interface, text, application, email&#10;&#10;Description automatically generated"/>
+            <wp:cNvGraphicFramePr>
+              <a:graphicFrameLocks xmlns:a="http://schemas.openxmlformats.org/drawingml/2006/main" noChangeAspect="1"/>
+            </wp:cNvGraphicFramePr>
+            <a:graphic xmlns:a="http://schemas.openxmlformats.org/drawingml/2006/main">
+              <a:graphicData uri="http://schemas.openxmlformats.org/drawingml/2006/picture">
+                <pic:pic xmlns:pic="http://schemas.openxmlformats.org/drawingml/2006/picture">
+                  <pic:nvPicPr>
+                    <pic:cNvPr id="14" name="Picture 14" descr="Graphical user interface, text, application, email&#10;&#10;Description automatically generated"/>
+                    <pic:cNvPicPr/>
+                  </pic:nvPicPr>
+                  <pic:blipFill>
+                    <a:blip r:embed="rId22"/>
+                    <a:stretch>
+                      <a:fillRect/>
+                    </a:stretch>
+                  </pic:blipFill>
+                  <pic:spPr>
+                    <a:xfrm>
+                      <a:off x="0" y="0"/>
+                      <a:ext cx="5733415" cy="1974215"/>
+                    </a:xfrm>
+                    <a:prstGeom prst="rect">
+                      <a:avLst/>
+                    </a:prstGeom>
+                  </pic:spPr>
+                </pic:pic>
+              </a:graphicData>
+            </a:graphic>
+          </wp:inline>
+        </w:drawing>
+      </w:r>
+    </w:p>
+    <w:p/>
+    <w:p>
+      <w:proofErr w:type="spellStart"/>
+      <w:r>
+        <w:t>consultaTaller</w:t>
+      </w:r>
+      <w:proofErr w:type="spellEnd"/>
+      <w:r>
+        <w:t xml:space="preserve">: Este procedimiento almacenado pasa por parámetro de salida un cursor el cual contiene todos los </w:t>
+      </w:r>
+      <w:proofErr w:type="spellStart"/>
+      <w:r>
+        <w:t>records</w:t>
+      </w:r>
+      <w:proofErr w:type="spellEnd"/>
+      <w:r>
+        <w:t xml:space="preserve"> del resultado de seleccionar todos los ítems de la tabla taller.</w:t>
+      </w:r>
+    </w:p>
+    <w:p>
+      <w:r>
+        <w:drawing>
+          <wp:inline distT="0" distB="0" distL="0" distR="0" wp14:anchorId="076813E5" wp14:editId="533DFE33">
+            <wp:extent cx="5733415" cy="1905635"/>
+            <wp:effectExtent l="0" t="0" r="635" b="0"/>
+            <wp:docPr id="15" name="Picture 15" descr="A screenshot of a computer&#10;&#10;Description automatically generated with medium confidence"/>
+            <wp:cNvGraphicFramePr>
+              <a:graphicFrameLocks xmlns:a="http://schemas.openxmlformats.org/drawingml/2006/main" noChangeAspect="1"/>
+            </wp:cNvGraphicFramePr>
+            <a:graphic xmlns:a="http://schemas.openxmlformats.org/drawingml/2006/main">
+              <a:graphicData uri="http://schemas.openxmlformats.org/drawingml/2006/picture">
+                <pic:pic xmlns:pic="http://schemas.openxmlformats.org/drawingml/2006/picture">
+                  <pic:nvPicPr>
+                    <pic:cNvPr id="15" name="Picture 15" descr="A screenshot of a computer&#10;&#10;Description automatically generated with medium confidence"/>
+                    <pic:cNvPicPr/>
+                  </pic:nvPicPr>
+                  <pic:blipFill>
+                    <a:blip r:embed="rId23"/>
+                    <a:stretch>
+                      <a:fillRect/>
+                    </a:stretch>
+                  </pic:blipFill>
+                  <pic:spPr>
+                    <a:xfrm>
+                      <a:off x="0" y="0"/>
+                      <a:ext cx="5733415" cy="1905635"/>
+                    </a:xfrm>
+                    <a:prstGeom prst="rect">
+                      <a:avLst/>
+                    </a:prstGeom>
+                  </pic:spPr>
+                </pic:pic>
+              </a:graphicData>
+            </a:graphic>
+          </wp:inline>
+        </w:drawing>
+      </w:r>
+    </w:p>
+    <w:p/>
+    <w:p>
+      <w:proofErr w:type="spellStart"/>
+      <w:r>
+        <w:t>insertarTaller</w:t>
+      </w:r>
+      <w:proofErr w:type="spellEnd"/>
+      <w:r>
+        <w:t xml:space="preserve">: Procedimiento almacenado que recibe por parámetro los diferentes valores a insertar en la tabla taller en un </w:t>
+      </w:r>
+      <w:proofErr w:type="spellStart"/>
+      <w:r>
+        <w:t>record</w:t>
+      </w:r>
+      <w:proofErr w:type="spellEnd"/>
+      <w:r>
+        <w:t xml:space="preserve"> nuevo. </w:t>
+      </w:r>
+    </w:p>
+    <w:p>
+      <w:r>
+        <w:drawing>
+          <wp:inline distT="0" distB="0" distL="0" distR="0" wp14:anchorId="68C5F7FE" wp14:editId="2A49E62A">
+            <wp:extent cx="5733415" cy="1070610"/>
+            <wp:effectExtent l="0" t="0" r="635" b="0"/>
+            <wp:docPr id="16" name="Picture 16" descr="Graphical user interface, application&#10;&#10;Description automatically generated"/>
+            <wp:cNvGraphicFramePr>
+              <a:graphicFrameLocks xmlns:a="http://schemas.openxmlformats.org/drawingml/2006/main" noChangeAspect="1"/>
+            </wp:cNvGraphicFramePr>
+            <a:graphic xmlns:a="http://schemas.openxmlformats.org/drawingml/2006/main">
+              <a:graphicData uri="http://schemas.openxmlformats.org/drawingml/2006/picture">
+                <pic:pic xmlns:pic="http://schemas.openxmlformats.org/drawingml/2006/picture">
+                  <pic:nvPicPr>
+                    <pic:cNvPr id="16" name="Picture 16" descr="Graphical user interface, application&#10;&#10;Description automatically generated"/>
+                    <pic:cNvPicPr/>
+                  </pic:nvPicPr>
+                  <pic:blipFill>
+                    <a:blip r:embed="rId24"/>
+                    <a:stretch>
+                      <a:fillRect/>
+                    </a:stretch>
+                  </pic:blipFill>
+                  <pic:spPr>
+                    <a:xfrm>
+                      <a:off x="0" y="0"/>
+                      <a:ext cx="5733415" cy="1070610"/>
+                    </a:xfrm>
+                    <a:prstGeom prst="rect">
+                      <a:avLst/>
+                    </a:prstGeom>
+                  </pic:spPr>
+                </pic:pic>
+              </a:graphicData>
+            </a:graphic>
+          </wp:inline>
+        </w:drawing>
+      </w:r>
+    </w:p>
+    <w:p/>
+    <w:p/>
+    <w:p>
+      <w:proofErr w:type="spellStart"/>
+      <w:r>
+        <w:t>updateTaller</w:t>
+      </w:r>
+      <w:proofErr w:type="spellEnd"/>
+      <w:r>
+        <w:t xml:space="preserve">: Procedimiento almacenado que recibe por parámetro los diferentes valores a pasar a la consulta para actualizar el determinado </w:t>
+      </w:r>
+      <w:proofErr w:type="spellStart"/>
+      <w:r>
+        <w:t>record</w:t>
+      </w:r>
+      <w:proofErr w:type="spellEnd"/>
+      <w:r>
+        <w:t xml:space="preserve"> en la base de datos por ID_BICICLETA. También cuenta con una excepción en caso de que este </w:t>
+      </w:r>
+      <w:proofErr w:type="spellStart"/>
+      <w:r>
+        <w:t>record</w:t>
+      </w:r>
+      <w:proofErr w:type="spellEnd"/>
+      <w:r>
+        <w:t xml:space="preserve"> no se encuentre.</w:t>
+      </w:r>
+    </w:p>
+    <w:p>
+      <w:r>
+        <w:lastRenderedPageBreak/>
+        <w:drawing>
+          <wp:inline distT="0" distB="0" distL="0" distR="0" wp14:anchorId="41C7AA96" wp14:editId="4C3D1B68">
+            <wp:extent cx="5733415" cy="3007995"/>
+            <wp:effectExtent l="0" t="0" r="635" b="1905"/>
+            <wp:docPr id="17" name="Picture 17" descr="Graphical user interface, text, application&#10;&#10;Description automatically generated"/>
+            <wp:cNvGraphicFramePr>
+              <a:graphicFrameLocks xmlns:a="http://schemas.openxmlformats.org/drawingml/2006/main" noChangeAspect="1"/>
+            </wp:cNvGraphicFramePr>
+            <a:graphic xmlns:a="http://schemas.openxmlformats.org/drawingml/2006/main">
+              <a:graphicData uri="http://schemas.openxmlformats.org/drawingml/2006/picture">
+                <pic:pic xmlns:pic="http://schemas.openxmlformats.org/drawingml/2006/picture">
+                  <pic:nvPicPr>
+                    <pic:cNvPr id="17" name="Picture 17" descr="Graphical user interface, text, application&#10;&#10;Description automatically generated"/>
+                    <pic:cNvPicPr/>
+                  </pic:nvPicPr>
+                  <pic:blipFill>
+                    <a:blip r:embed="rId25"/>
+                    <a:stretch>
+                      <a:fillRect/>
+                    </a:stretch>
+                  </pic:blipFill>
+                  <pic:spPr>
+                    <a:xfrm>
+                      <a:off x="0" y="0"/>
+                      <a:ext cx="5733415" cy="3007995"/>
+                    </a:xfrm>
+                    <a:prstGeom prst="rect">
+                      <a:avLst/>
+                    </a:prstGeom>
+                  </pic:spPr>
+                </pic:pic>
+              </a:graphicData>
+            </a:graphic>
+          </wp:inline>
+        </w:drawing>
+      </w:r>
+    </w:p>
+    <w:p/>
+    <w:p>
+      <w:pPr>
+        <w:rPr>
+          <w:lang w:val="es-CR"/>
+        </w:rPr>
+      </w:pPr>
+      <w:proofErr w:type="spellStart"/>
+      <w:r>
+        <w:t>eliminarTaller</w:t>
+      </w:r>
+      <w:proofErr w:type="spellEnd"/>
+      <w:r>
+        <w:t xml:space="preserve">: Procedimiento almacenado que recibe por parámetro un valor que será el ID a usar en la clausula </w:t>
+      </w:r>
+      <w:proofErr w:type="spellStart"/>
+      <w:r>
+        <w:t>where</w:t>
+      </w:r>
+      <w:proofErr w:type="spellEnd"/>
+      <w:r>
+        <w:t xml:space="preserve"> </w:t>
+      </w:r>
+      <w:r>
+        <w:t>de la consulta eliminar para eliminar determinado registro de la tabla taller.</w:t>
+      </w:r>
+    </w:p>
+    <w:p>
+      <w:r>
+        <w:drawing>
+          <wp:inline distT="0" distB="0" distL="0" distR="0" wp14:anchorId="2ECDBF28" wp14:editId="0E3292A7">
+            <wp:extent cx="5733415" cy="2014220"/>
+            <wp:effectExtent l="0" t="0" r="635" b="5080"/>
+            <wp:docPr id="18" name="Picture 18" descr="Graphical user interface, text, application, email&#10;&#10;Description automatically generated"/>
+            <wp:cNvGraphicFramePr>
+              <a:graphicFrameLocks xmlns:a="http://schemas.openxmlformats.org/drawingml/2006/main" noChangeAspect="1"/>
+            </wp:cNvGraphicFramePr>
+            <a:graphic xmlns:a="http://schemas.openxmlformats.org/drawingml/2006/main">
+              <a:graphicData uri="http://schemas.openxmlformats.org/drawingml/2006/picture">
+                <pic:pic xmlns:pic="http://schemas.openxmlformats.org/drawingml/2006/picture">
+                  <pic:nvPicPr>
+                    <pic:cNvPr id="18" name="Picture 18" descr="Graphical user interface, text, application, email&#10;&#10;Description automatically generated"/>
+                    <pic:cNvPicPr/>
+                  </pic:nvPicPr>
+                  <pic:blipFill>
+                    <a:blip r:embed="rId26"/>
+                    <a:stretch>
+                      <a:fillRect/>
+                    </a:stretch>
+                  </pic:blipFill>
+                  <pic:spPr>
+                    <a:xfrm>
+                      <a:off x="0" y="0"/>
+                      <a:ext cx="5733415" cy="2014220"/>
+                    </a:xfrm>
+                    <a:prstGeom prst="rect">
+                      <a:avLst/>
+                    </a:prstGeom>
+                  </pic:spPr>
+                </pic:pic>
+              </a:graphicData>
+            </a:graphic>
+          </wp:inline>
+        </w:drawing>
+      </w:r>
+    </w:p>
     <w:sectPr>
       <w:pgSz w:w="11909" w:h="16834"/>
       <w:pgMar w:top="1440" w:right="1440" w:bottom="1440" w:left="1440" w:header="720" w:footer="720" w:gutter="0"/>
@@ -2358,6 +2907,7 @@
   <w:style w:type="paragraph" w:default="1" w:styleId="Normal">
     <w:name w:val="Normal"/>
     <w:qFormat/>
+    <w:rsid w:val="00E57E54"/>
   </w:style>
   <w:style w:type="paragraph" w:styleId="Heading1">
     <w:name w:val="heading 1"/>

</xml_diff>